<commit_message>
all v0.1 use cases for student
</commit_message>
<xml_diff>
--- a/Παραδοτέο2/Use_Cases_Student .docx
+++ b/Παραδοτέο2/Use_Cases_Student .docx
@@ -612,6 +612,726 @@
       </w:r>
     </w:p>
     <w:p/>
+    <w:p/>
+    <w:p/>
+    <w:p/>
+    <w:p>
+      <w:pPr>
+        <w:rPr>
+          <w:lang w:val="el-GR"/>
+        </w:rPr>
+      </w:pPr>
+      <w:r>
+        <w:rPr>
+          <w:u w:val="single"/>
+          <w:lang w:val="el-GR"/>
+        </w:rPr>
+        <w:t>Προβολή και τροποποίηση προγράμματος</w:t>
+      </w:r>
+    </w:p>
+    <w:p>
+      <w:pPr>
+        <w:rPr>
+          <w:lang w:val="el-GR"/>
+        </w:rPr>
+      </w:pPr>
+    </w:p>
+    <w:p>
+      <w:pPr>
+        <w:pStyle w:val="ListParagraph"/>
+        <w:numPr>
+          <w:ilvl w:val="0"/>
+          <w:numId w:val="3"/>
+        </w:numPr>
+        <w:rPr>
+          <w:lang w:val="el-GR"/>
+        </w:rPr>
+      </w:pPr>
+      <w:r>
+        <w:rPr>
+          <w:lang w:val="el-GR"/>
+        </w:rPr>
+        <w:t>Ο μαθητής επιλέγει την καρτέλα «Προβολή και Τροποποίηση Προγράμματος» για να δει και να επεξεργαστεί το εβδομαδιαίο του πρόγραμμα.</w:t>
+      </w:r>
+    </w:p>
+    <w:p>
+      <w:pPr>
+        <w:rPr>
+          <w:lang w:val="el-GR"/>
+        </w:rPr>
+      </w:pPr>
+    </w:p>
+    <w:p>
+      <w:pPr>
+        <w:pStyle w:val="ListParagraph"/>
+        <w:numPr>
+          <w:ilvl w:val="0"/>
+          <w:numId w:val="3"/>
+        </w:numPr>
+        <w:rPr>
+          <w:lang w:val="el-GR"/>
+        </w:rPr>
+      </w:pPr>
+      <w:r>
+        <w:rPr>
+          <w:lang w:val="el-GR"/>
+        </w:rPr>
+        <w:t>Το σύστημα εμφανίζει το εβδομαδιαίο πρόγραμμα του μαθητή το οποίο έχει οριστεί από τον διευθυντή του σχολείου για το τρέχον ακαδημαϊκό έτος.</w:t>
+      </w:r>
+    </w:p>
+    <w:p>
+      <w:pPr>
+        <w:pStyle w:val="ListParagraph"/>
+        <w:rPr>
+          <w:lang w:val="el-GR"/>
+        </w:rPr>
+      </w:pPr>
+    </w:p>
+    <w:p>
+      <w:pPr>
+        <w:pStyle w:val="ListParagraph"/>
+        <w:numPr>
+          <w:ilvl w:val="0"/>
+          <w:numId w:val="3"/>
+        </w:numPr>
+        <w:rPr>
+          <w:lang w:val="el-GR"/>
+        </w:rPr>
+      </w:pPr>
+      <w:r>
+        <w:rPr>
+          <w:lang w:val="el-GR"/>
+        </w:rPr>
+        <w:t>Ο μαθητής επιλέγει να προσθέσει στο σχολικό πρόγραμμα του, κάποιες εξωσχολικές δραστηριότητες.</w:t>
+      </w:r>
+    </w:p>
+    <w:p>
+      <w:pPr>
+        <w:pStyle w:val="ListParagraph"/>
+        <w:rPr>
+          <w:lang w:val="el-GR"/>
+        </w:rPr>
+      </w:pPr>
+    </w:p>
+    <w:p>
+      <w:pPr>
+        <w:pStyle w:val="ListParagraph"/>
+        <w:numPr>
+          <w:ilvl w:val="0"/>
+          <w:numId w:val="3"/>
+        </w:numPr>
+        <w:rPr>
+          <w:lang w:val="el-GR"/>
+        </w:rPr>
+      </w:pPr>
+      <w:r>
+        <w:rPr>
+          <w:lang w:val="el-GR"/>
+        </w:rPr>
+        <w:t>Το σύστημα επιτρέπει στον μαθητή να επεξεργαστεί μόνο τις ώρες μετά το σχολείο και αποθηκεύει τις προσθήκες</w:t>
+      </w:r>
+    </w:p>
+    <w:p>
+      <w:pPr>
+        <w:pStyle w:val="ListParagraph"/>
+        <w:rPr>
+          <w:lang w:val="el-GR"/>
+        </w:rPr>
+      </w:pPr>
+    </w:p>
+    <w:p>
+      <w:pPr>
+        <w:pStyle w:val="ListParagraph"/>
+        <w:numPr>
+          <w:ilvl w:val="0"/>
+          <w:numId w:val="3"/>
+        </w:numPr>
+        <w:rPr>
+          <w:lang w:val="el-GR"/>
+        </w:rPr>
+      </w:pPr>
+      <w:r>
+        <w:rPr>
+          <w:lang w:val="el-GR"/>
+        </w:rPr>
+        <w:t>Ο μαθητής επιλέγοντας κάποιο μάθημα βλέπει μια λίστα με παλιές του καταχωρήσεις που αφορούν είτε σημειώσεις για ένα μάθημα μια συγκεκριμένη ημερομηνία, είτε υπενθυμίσεις για κάποιο επόμενο μάθημα μιας ημερομηνίας.</w:t>
+      </w:r>
+    </w:p>
+    <w:p>
+      <w:pPr>
+        <w:pStyle w:val="ListParagraph"/>
+        <w:rPr>
+          <w:lang w:val="el-GR"/>
+        </w:rPr>
+      </w:pPr>
+    </w:p>
+    <w:p>
+      <w:pPr>
+        <w:pStyle w:val="ListParagraph"/>
+        <w:numPr>
+          <w:ilvl w:val="0"/>
+          <w:numId w:val="3"/>
+        </w:numPr>
+        <w:rPr>
+          <w:lang w:val="el-GR"/>
+        </w:rPr>
+      </w:pPr>
+      <w:r>
+        <w:rPr>
+          <w:lang w:val="el-GR"/>
+        </w:rPr>
+        <w:t>Το σύστημα του εμφανίζει ένα ημερολόγιο και ο χρήστης την ημερομηνία για την οποία θέλει να κάνει την καταχώρηση</w:t>
+      </w:r>
+    </w:p>
+    <w:p>
+      <w:pPr>
+        <w:pStyle w:val="ListParagraph"/>
+        <w:rPr>
+          <w:lang w:val="el-GR"/>
+        </w:rPr>
+      </w:pPr>
+    </w:p>
+    <w:p>
+      <w:pPr>
+        <w:pStyle w:val="ListParagraph"/>
+        <w:numPr>
+          <w:ilvl w:val="0"/>
+          <w:numId w:val="3"/>
+        </w:numPr>
+        <w:rPr>
+          <w:lang w:val="el-GR"/>
+        </w:rPr>
+      </w:pPr>
+      <w:r>
+        <w:rPr>
+          <w:lang w:val="el-GR"/>
+        </w:rPr>
+        <w:t xml:space="preserve">Ο μαθητής επιβεβαιώνει την ημερομηνία και το σύστημα του δίνει την δυνατότητα </w:t>
+      </w:r>
+      <w:r>
+        <w:rPr>
+          <w:lang w:val="el-GR"/>
+        </w:rPr>
+        <w:t xml:space="preserve">να γράψει την υπενθύμιση που θέλει καθώς και να έχει πρόσβαση στις παλιές του καταχωρήσεις </w:t>
+      </w:r>
+    </w:p>
+    <w:p>
+      <w:pPr>
+        <w:pStyle w:val="ListParagraph"/>
+        <w:rPr>
+          <w:lang w:val="el-GR"/>
+        </w:rPr>
+      </w:pPr>
+    </w:p>
+    <w:p>
+      <w:pPr>
+        <w:pStyle w:val="ListParagraph"/>
+        <w:numPr>
+          <w:ilvl w:val="0"/>
+          <w:numId w:val="3"/>
+        </w:numPr>
+        <w:rPr>
+          <w:lang w:val="el-GR"/>
+        </w:rPr>
+      </w:pPr>
+      <w:r>
+        <w:rPr>
+          <w:lang w:val="el-GR"/>
+        </w:rPr>
+        <w:t>Ο μαθητής ολοκληρώνει τις ενέργειες αυτές και το σύστημα αποθηκεύει το ενημερωμένο πρόγραμμα του.</w:t>
+      </w:r>
+    </w:p>
+    <w:p>
+      <w:pPr>
+        <w:pStyle w:val="ListParagraph"/>
+        <w:rPr>
+          <w:u w:val="single"/>
+          <w:lang w:val="el-GR"/>
+        </w:rPr>
+      </w:pPr>
+    </w:p>
+    <w:p>
+      <w:pPr>
+        <w:rPr>
+          <w:u w:val="single"/>
+          <w:lang w:val="el-GR"/>
+        </w:rPr>
+      </w:pPr>
+      <w:r>
+        <w:rPr>
+          <w:u w:val="single"/>
+          <w:lang w:val="el-GR"/>
+        </w:rPr>
+        <w:t>Εναλλακτική ροή 1</w:t>
+      </w:r>
+    </w:p>
+    <w:p>
+      <w:pPr>
+        <w:rPr>
+          <w:lang w:val="el-GR"/>
+        </w:rPr>
+      </w:pPr>
+    </w:p>
+    <w:p>
+      <w:pPr>
+        <w:pStyle w:val="ListParagraph"/>
+        <w:numPr>
+          <w:ilvl w:val="1"/>
+          <w:numId w:val="5"/>
+        </w:numPr>
+        <w:jc w:val="both"/>
+        <w:rPr>
+          <w:lang w:val="el-GR"/>
+        </w:rPr>
+      </w:pPr>
+      <w:r>
+        <w:rPr>
+          <w:lang w:val="el-GR"/>
+        </w:rPr>
+        <w:t>Μετά το βήμα 2 ,ο μαθητής που επιθυμεί να διαγράψει κάποια από τις εξωσχολικές του  δραστηριότητες επιλέγει Διαγραφή</w:t>
+      </w:r>
+      <w:r>
+        <w:rPr>
+          <w:lang w:val="el-GR"/>
+        </w:rPr>
+        <w:t>.</w:t>
+      </w:r>
+    </w:p>
+    <w:p>
+      <w:pPr>
+        <w:jc w:val="both"/>
+        <w:rPr>
+          <w:lang w:val="el-GR"/>
+        </w:rPr>
+      </w:pPr>
+    </w:p>
+    <w:p>
+      <w:pPr>
+        <w:pStyle w:val="ListParagraph"/>
+        <w:numPr>
+          <w:ilvl w:val="1"/>
+          <w:numId w:val="5"/>
+        </w:numPr>
+        <w:jc w:val="both"/>
+        <w:rPr>
+          <w:lang w:val="el-GR"/>
+        </w:rPr>
+      </w:pPr>
+      <w:r>
+        <w:rPr>
+          <w:lang w:val="el-GR"/>
+        </w:rPr>
+        <w:t xml:space="preserve"> Το σύστημα τον ρωτάει αν είναι σίγουρος για την ενέργεια αυτή καθώς θα χαθούν μαζί με την εξωσχολική δραστηριότητα και όλες οι καταχωρήσεις σχετικά με αυτή.</w:t>
+      </w:r>
+    </w:p>
+    <w:p>
+      <w:pPr>
+        <w:pStyle w:val="ListParagraph"/>
+        <w:rPr>
+          <w:lang w:val="el-GR"/>
+        </w:rPr>
+      </w:pPr>
+    </w:p>
+    <w:p>
+      <w:pPr>
+        <w:pStyle w:val="ListParagraph"/>
+        <w:numPr>
+          <w:ilvl w:val="1"/>
+          <w:numId w:val="5"/>
+        </w:numPr>
+        <w:jc w:val="both"/>
+        <w:rPr>
+          <w:lang w:val="el-GR"/>
+        </w:rPr>
+      </w:pPr>
+      <w:r>
+        <w:rPr>
+          <w:lang w:val="el-GR"/>
+        </w:rPr>
+        <w:t>Ο μαθητής επιλέγει να διαγράψει την εξωσχολική δραστηριότητα από το πρόγραμμα και το σύστημα το πραγματοποιεί</w:t>
+      </w:r>
+    </w:p>
+    <w:p>
+      <w:pPr>
+        <w:pStyle w:val="ListParagraph"/>
+        <w:rPr>
+          <w:lang w:val="el-GR"/>
+        </w:rPr>
+      </w:pPr>
+    </w:p>
+    <w:p>
+      <w:pPr>
+        <w:jc w:val="both"/>
+        <w:rPr>
+          <w:lang w:val="el-GR"/>
+        </w:rPr>
+      </w:pPr>
+    </w:p>
+    <w:p>
+      <w:pPr>
+        <w:jc w:val="both"/>
+        <w:rPr>
+          <w:lang w:val="el-GR"/>
+        </w:rPr>
+      </w:pPr>
+    </w:p>
+    <w:p>
+      <w:pPr>
+        <w:rPr>
+          <w:u w:val="single"/>
+          <w:lang w:val="el-GR"/>
+        </w:rPr>
+      </w:pPr>
+      <w:r>
+        <w:rPr>
+          <w:u w:val="single"/>
+          <w:lang w:val="el-GR"/>
+        </w:rPr>
+        <w:t xml:space="preserve">Εναλλακτική ροή </w:t>
+      </w:r>
+      <w:r>
+        <w:rPr>
+          <w:u w:val="single"/>
+          <w:lang w:val="el-GR"/>
+        </w:rPr>
+        <w:t>2</w:t>
+      </w:r>
+    </w:p>
+    <w:p>
+      <w:pPr>
+        <w:rPr>
+          <w:lang w:val="el-GR"/>
+        </w:rPr>
+      </w:pPr>
+    </w:p>
+    <w:p>
+      <w:pPr>
+        <w:pStyle w:val="ListParagraph"/>
+        <w:numPr>
+          <w:ilvl w:val="1"/>
+          <w:numId w:val="6"/>
+        </w:numPr>
+        <w:rPr>
+          <w:lang w:val="el-GR"/>
+        </w:rPr>
+      </w:pPr>
+      <w:r>
+        <w:rPr>
+          <w:lang w:val="el-GR"/>
+        </w:rPr>
+        <w:t>Στο βήμα 5</w:t>
+      </w:r>
+      <w:r>
+        <w:rPr>
+          <w:lang w:val="el-GR"/>
+        </w:rPr>
+        <w:t>,ο</w:t>
+      </w:r>
+      <w:r>
+        <w:rPr>
+          <w:lang w:val="el-GR"/>
+        </w:rPr>
+        <w:t xml:space="preserve"> </w:t>
+      </w:r>
+      <w:r>
+        <w:rPr>
+          <w:lang w:val="el-GR"/>
+        </w:rPr>
+        <w:t xml:space="preserve">μαθητής που επιθυμεί να διαγράψει κάποια από τις </w:t>
+      </w:r>
+      <w:r>
+        <w:rPr>
+          <w:lang w:val="el-GR"/>
+        </w:rPr>
+        <w:t>παλιές καταχωρήσεις του</w:t>
+      </w:r>
+      <w:r>
+        <w:rPr>
+          <w:lang w:val="el-GR"/>
+        </w:rPr>
+        <w:t xml:space="preserve"> επιλέγει Διαγραφή</w:t>
+      </w:r>
+      <w:r>
+        <w:rPr>
+          <w:lang w:val="el-GR"/>
+        </w:rPr>
+        <w:t>.</w:t>
+      </w:r>
+    </w:p>
+    <w:p>
+      <w:pPr>
+        <w:jc w:val="both"/>
+        <w:rPr>
+          <w:lang w:val="el-GR"/>
+        </w:rPr>
+      </w:pPr>
+    </w:p>
+    <w:p>
+      <w:pPr>
+        <w:pStyle w:val="ListParagraph"/>
+        <w:numPr>
+          <w:ilvl w:val="1"/>
+          <w:numId w:val="6"/>
+        </w:numPr>
+        <w:rPr>
+          <w:lang w:val="el-GR"/>
+        </w:rPr>
+      </w:pPr>
+      <w:r>
+        <w:rPr>
+          <w:lang w:val="el-GR"/>
+        </w:rPr>
+        <w:t xml:space="preserve"> Το σύστημα</w:t>
+      </w:r>
+      <w:r>
+        <w:rPr>
+          <w:lang w:val="el-GR"/>
+        </w:rPr>
+        <w:t xml:space="preserve"> διαγράφει την συγκεκριμένη καταχώρηση και εμφανίζει την ενημερωμένη λίστα </w:t>
+      </w:r>
+    </w:p>
+    <w:p>
+      <w:pPr>
+        <w:pStyle w:val="ListParagraph"/>
+        <w:rPr>
+          <w:lang w:val="el-GR"/>
+        </w:rPr>
+      </w:pPr>
+    </w:p>
+    <w:p>
+      <w:pPr>
+        <w:rPr>
+          <w:lang w:val="el-GR"/>
+        </w:rPr>
+      </w:pPr>
+    </w:p>
+    <w:p>
+      <w:pPr>
+        <w:rPr>
+          <w:u w:val="single"/>
+          <w:lang w:val="el-GR"/>
+        </w:rPr>
+      </w:pPr>
+      <w:r>
+        <w:rPr>
+          <w:u w:val="single"/>
+          <w:lang w:val="el-GR"/>
+        </w:rPr>
+        <w:t xml:space="preserve">Εναλλακτική ροή </w:t>
+      </w:r>
+      <w:r>
+        <w:rPr>
+          <w:u w:val="single"/>
+          <w:lang w:val="el-GR"/>
+        </w:rPr>
+        <w:t>3</w:t>
+      </w:r>
+    </w:p>
+    <w:p>
+      <w:pPr>
+        <w:jc w:val="both"/>
+        <w:rPr>
+          <w:lang w:val="el-GR"/>
+        </w:rPr>
+      </w:pPr>
+    </w:p>
+    <w:p>
+      <w:pPr>
+        <w:pStyle w:val="ListParagraph"/>
+        <w:numPr>
+          <w:ilvl w:val="1"/>
+          <w:numId w:val="9"/>
+        </w:numPr>
+        <w:rPr>
+          <w:lang w:val="el-GR"/>
+        </w:rPr>
+      </w:pPr>
+      <w:r>
+        <w:rPr>
+          <w:lang w:val="el-GR"/>
+        </w:rPr>
+        <w:t xml:space="preserve"> </w:t>
+      </w:r>
+      <w:r>
+        <w:rPr>
+          <w:lang w:val="el-GR"/>
+        </w:rPr>
+        <w:t xml:space="preserve">Μετά το βήμα </w:t>
+      </w:r>
+      <w:r>
+        <w:rPr>
+          <w:lang w:val="el-GR"/>
+        </w:rPr>
+        <w:t>8</w:t>
+      </w:r>
+      <w:r>
+        <w:rPr>
+          <w:lang w:val="el-GR"/>
+        </w:rPr>
+        <w:t xml:space="preserve">,ο μαθητής </w:t>
+      </w:r>
+      <w:r>
+        <w:rPr>
+          <w:lang w:val="el-GR"/>
+        </w:rPr>
+        <w:t xml:space="preserve">συνειδητοποιεί ότι όλες οι ενέργειες που έκανε από την αρχή της επιλογής της καρτέλας </w:t>
+      </w:r>
+      <w:r>
+        <w:rPr>
+          <w:lang w:val="el-GR"/>
+        </w:rPr>
+        <w:t>«Προβολή και Τροποποίηση Προγράμματος»</w:t>
+      </w:r>
+      <w:r>
+        <w:rPr>
+          <w:lang w:val="el-GR"/>
+        </w:rPr>
+        <w:t xml:space="preserve"> είναι εξ ολοκλήρου λανθασμένη και επιλέγει «Αγνόηση Ενεργειών»</w:t>
+      </w:r>
+    </w:p>
+    <w:p>
+      <w:pPr>
+        <w:rPr>
+          <w:lang w:val="el-GR"/>
+        </w:rPr>
+      </w:pPr>
+    </w:p>
+    <w:p>
+      <w:pPr>
+        <w:pStyle w:val="ListParagraph"/>
+        <w:numPr>
+          <w:ilvl w:val="1"/>
+          <w:numId w:val="9"/>
+        </w:numPr>
+        <w:rPr>
+          <w:lang w:val="el-GR"/>
+        </w:rPr>
+      </w:pPr>
+      <w:r>
+        <w:rPr>
+          <w:lang w:val="el-GR"/>
+        </w:rPr>
+        <w:t>Το σύστημα τον ρωτάει αν είναι σίγουρος για την ενέργεια αυτή καθώς θα χαθούν</w:t>
+      </w:r>
+      <w:r>
+        <w:rPr>
+          <w:lang w:val="el-GR"/>
+        </w:rPr>
+        <w:t xml:space="preserve"> </w:t>
+      </w:r>
+      <w:r>
+        <w:rPr>
+          <w:lang w:val="el-GR"/>
+        </w:rPr>
+        <w:t>όλες οι</w:t>
+      </w:r>
+      <w:r>
+        <w:rPr>
+          <w:lang w:val="el-GR"/>
+        </w:rPr>
+        <w:t xml:space="preserve"> ενέργειες που πραγματοποίησε.</w:t>
+      </w:r>
+    </w:p>
+    <w:p>
+      <w:pPr>
+        <w:pStyle w:val="ListParagraph"/>
+        <w:rPr>
+          <w:lang w:val="el-GR"/>
+        </w:rPr>
+      </w:pPr>
+    </w:p>
+    <w:p>
+      <w:pPr>
+        <w:pStyle w:val="ListParagraph"/>
+        <w:numPr>
+          <w:ilvl w:val="1"/>
+          <w:numId w:val="9"/>
+        </w:numPr>
+        <w:rPr>
+          <w:lang w:val="el-GR"/>
+        </w:rPr>
+      </w:pPr>
+      <w:r>
+        <w:rPr>
+          <w:lang w:val="el-GR"/>
+        </w:rPr>
+        <w:t xml:space="preserve">Ο μαθητής επιλέγει να </w:t>
+      </w:r>
+      <w:r>
+        <w:rPr>
+          <w:lang w:val="el-GR"/>
+        </w:rPr>
+        <w:t xml:space="preserve">αγνοηθούν όλες οι αλλαγές που έκανε </w:t>
+      </w:r>
+      <w:r>
+        <w:rPr>
+          <w:lang w:val="el-GR"/>
+        </w:rPr>
+        <w:t xml:space="preserve"> </w:t>
+      </w:r>
+      <w:r>
+        <w:rPr>
+          <w:lang w:val="el-GR"/>
+        </w:rPr>
+        <w:t>στ</w:t>
+      </w:r>
+      <w:r>
+        <w:rPr>
+          <w:lang w:val="el-GR"/>
+        </w:rPr>
+        <w:t>ο πρόγραμμα και το σύστημα το πραγματοποιεί</w:t>
+      </w:r>
+      <w:r>
+        <w:rPr>
+          <w:lang w:val="el-GR"/>
+        </w:rPr>
+        <w:t>.</w:t>
+      </w:r>
+    </w:p>
+    <w:p>
+      <w:pPr>
+        <w:pStyle w:val="ListParagraph"/>
+        <w:rPr>
+          <w:lang w:val="el-GR"/>
+        </w:rPr>
+      </w:pPr>
+    </w:p>
+    <w:p>
+      <w:pPr>
+        <w:rPr>
+          <w:lang w:val="el-GR"/>
+        </w:rPr>
+      </w:pPr>
+    </w:p>
+    <w:p>
+      <w:pPr>
+        <w:pStyle w:val="ListParagraph"/>
+        <w:rPr>
+          <w:lang w:val="el-GR"/>
+        </w:rPr>
+      </w:pPr>
+    </w:p>
+    <w:p>
+      <w:pPr>
+        <w:rPr>
+          <w:lang w:val="el-GR"/>
+        </w:rPr>
+      </w:pPr>
+    </w:p>
+    <w:p>
+      <w:pPr>
+        <w:rPr>
+          <w:lang w:val="el-GR"/>
+        </w:rPr>
+      </w:pPr>
+    </w:p>
+    <w:p>
+      <w:pPr>
+        <w:rPr>
+          <w:lang w:val="el-GR"/>
+        </w:rPr>
+      </w:pPr>
+    </w:p>
     <w:sectPr>
       <w:pgSz w:w="11906" w:h="16838"/>
       <w:pgMar w:top="1440" w:right="1440" w:bottom="1440" w:left="1440" w:header="708" w:footer="708" w:gutter="0"/>
@@ -714,6 +1434,749 @@
     </w:lvl>
   </w:abstractNum>
   <w:abstractNum w:abstractNumId="1" w15:restartNumberingAfterBreak="0">
+    <w:nsid w:val="20AF0236"/>
+    <w:multiLevelType w:val="multilevel"/>
+    <w:tmpl w:val="07E0902A"/>
+    <w:lvl w:ilvl="0">
+      <w:start w:val="3"/>
+      <w:numFmt w:val="decimal"/>
+      <w:lvlText w:val="%1"/>
+      <w:lvlJc w:val="left"/>
+      <w:pPr>
+        <w:ind w:left="360" w:hanging="360"/>
+      </w:pPr>
+      <w:rPr>
+        <w:rFonts w:hint="default"/>
+      </w:rPr>
+    </w:lvl>
+    <w:lvl w:ilvl="1">
+      <w:start w:val="1"/>
+      <w:numFmt w:val="decimal"/>
+      <w:lvlText w:val="%1.%2"/>
+      <w:lvlJc w:val="left"/>
+      <w:pPr>
+        <w:ind w:left="760" w:hanging="360"/>
+      </w:pPr>
+      <w:rPr>
+        <w:rFonts w:hint="default"/>
+      </w:rPr>
+    </w:lvl>
+    <w:lvl w:ilvl="2">
+      <w:start w:val="1"/>
+      <w:numFmt w:val="decimal"/>
+      <w:lvlText w:val="%1.%2.%3"/>
+      <w:lvlJc w:val="left"/>
+      <w:pPr>
+        <w:ind w:left="1520" w:hanging="720"/>
+      </w:pPr>
+      <w:rPr>
+        <w:rFonts w:hint="default"/>
+      </w:rPr>
+    </w:lvl>
+    <w:lvl w:ilvl="3">
+      <w:start w:val="1"/>
+      <w:numFmt w:val="decimal"/>
+      <w:lvlText w:val="%1.%2.%3.%4"/>
+      <w:lvlJc w:val="left"/>
+      <w:pPr>
+        <w:ind w:left="1920" w:hanging="720"/>
+      </w:pPr>
+      <w:rPr>
+        <w:rFonts w:hint="default"/>
+      </w:rPr>
+    </w:lvl>
+    <w:lvl w:ilvl="4">
+      <w:start w:val="1"/>
+      <w:numFmt w:val="decimal"/>
+      <w:lvlText w:val="%1.%2.%3.%4.%5"/>
+      <w:lvlJc w:val="left"/>
+      <w:pPr>
+        <w:ind w:left="2680" w:hanging="1080"/>
+      </w:pPr>
+      <w:rPr>
+        <w:rFonts w:hint="default"/>
+      </w:rPr>
+    </w:lvl>
+    <w:lvl w:ilvl="5">
+      <w:start w:val="1"/>
+      <w:numFmt w:val="decimal"/>
+      <w:lvlText w:val="%1.%2.%3.%4.%5.%6"/>
+      <w:lvlJc w:val="left"/>
+      <w:pPr>
+        <w:ind w:left="3080" w:hanging="1080"/>
+      </w:pPr>
+      <w:rPr>
+        <w:rFonts w:hint="default"/>
+      </w:rPr>
+    </w:lvl>
+    <w:lvl w:ilvl="6">
+      <w:start w:val="1"/>
+      <w:numFmt w:val="decimal"/>
+      <w:lvlText w:val="%1.%2.%3.%4.%5.%6.%7"/>
+      <w:lvlJc w:val="left"/>
+      <w:pPr>
+        <w:ind w:left="3840" w:hanging="1440"/>
+      </w:pPr>
+      <w:rPr>
+        <w:rFonts w:hint="default"/>
+      </w:rPr>
+    </w:lvl>
+    <w:lvl w:ilvl="7">
+      <w:start w:val="1"/>
+      <w:numFmt w:val="decimal"/>
+      <w:lvlText w:val="%1.%2.%3.%4.%5.%6.%7.%8"/>
+      <w:lvlJc w:val="left"/>
+      <w:pPr>
+        <w:ind w:left="4240" w:hanging="1440"/>
+      </w:pPr>
+      <w:rPr>
+        <w:rFonts w:hint="default"/>
+      </w:rPr>
+    </w:lvl>
+    <w:lvl w:ilvl="8">
+      <w:start w:val="1"/>
+      <w:numFmt w:val="decimal"/>
+      <w:lvlText w:val="%1.%2.%3.%4.%5.%6.%7.%8.%9"/>
+      <w:lvlJc w:val="left"/>
+      <w:pPr>
+        <w:ind w:left="5000" w:hanging="1800"/>
+      </w:pPr>
+      <w:rPr>
+        <w:rFonts w:hint="default"/>
+      </w:rPr>
+    </w:lvl>
+  </w:abstractNum>
+  <w:abstractNum w:abstractNumId="2" w15:restartNumberingAfterBreak="0">
+    <w:nsid w:val="22FF537C"/>
+    <w:multiLevelType w:val="hybridMultilevel"/>
+    <w:tmpl w:val="E496FF60"/>
+    <w:lvl w:ilvl="0" w:tplc="0809000F">
+      <w:start w:val="1"/>
+      <w:numFmt w:val="decimal"/>
+      <w:lvlText w:val="%1."/>
+      <w:lvlJc w:val="left"/>
+      <w:pPr>
+        <w:ind w:left="720" w:hanging="360"/>
+      </w:pPr>
+      <w:rPr>
+        <w:rFonts w:hint="default"/>
+      </w:rPr>
+    </w:lvl>
+    <w:lvl w:ilvl="1" w:tplc="08090019" w:tentative="1">
+      <w:start w:val="1"/>
+      <w:numFmt w:val="lowerLetter"/>
+      <w:lvlText w:val="%2."/>
+      <w:lvlJc w:val="left"/>
+      <w:pPr>
+        <w:ind w:left="1440" w:hanging="360"/>
+      </w:pPr>
+    </w:lvl>
+    <w:lvl w:ilvl="2" w:tplc="0809001B" w:tentative="1">
+      <w:start w:val="1"/>
+      <w:numFmt w:val="lowerRoman"/>
+      <w:lvlText w:val="%3."/>
+      <w:lvlJc w:val="right"/>
+      <w:pPr>
+        <w:ind w:left="2160" w:hanging="180"/>
+      </w:pPr>
+    </w:lvl>
+    <w:lvl w:ilvl="3" w:tplc="0809000F" w:tentative="1">
+      <w:start w:val="1"/>
+      <w:numFmt w:val="decimal"/>
+      <w:lvlText w:val="%4."/>
+      <w:lvlJc w:val="left"/>
+      <w:pPr>
+        <w:ind w:left="2880" w:hanging="360"/>
+      </w:pPr>
+    </w:lvl>
+    <w:lvl w:ilvl="4" w:tplc="08090019" w:tentative="1">
+      <w:start w:val="1"/>
+      <w:numFmt w:val="lowerLetter"/>
+      <w:lvlText w:val="%5."/>
+      <w:lvlJc w:val="left"/>
+      <w:pPr>
+        <w:ind w:left="3600" w:hanging="360"/>
+      </w:pPr>
+    </w:lvl>
+    <w:lvl w:ilvl="5" w:tplc="0809001B" w:tentative="1">
+      <w:start w:val="1"/>
+      <w:numFmt w:val="lowerRoman"/>
+      <w:lvlText w:val="%6."/>
+      <w:lvlJc w:val="right"/>
+      <w:pPr>
+        <w:ind w:left="4320" w:hanging="180"/>
+      </w:pPr>
+    </w:lvl>
+    <w:lvl w:ilvl="6" w:tplc="0809000F" w:tentative="1">
+      <w:start w:val="1"/>
+      <w:numFmt w:val="decimal"/>
+      <w:lvlText w:val="%7."/>
+      <w:lvlJc w:val="left"/>
+      <w:pPr>
+        <w:ind w:left="5040" w:hanging="360"/>
+      </w:pPr>
+    </w:lvl>
+    <w:lvl w:ilvl="7" w:tplc="08090019" w:tentative="1">
+      <w:start w:val="1"/>
+      <w:numFmt w:val="lowerLetter"/>
+      <w:lvlText w:val="%8."/>
+      <w:lvlJc w:val="left"/>
+      <w:pPr>
+        <w:ind w:left="5760" w:hanging="360"/>
+      </w:pPr>
+    </w:lvl>
+    <w:lvl w:ilvl="8" w:tplc="0809001B" w:tentative="1">
+      <w:start w:val="1"/>
+      <w:numFmt w:val="lowerRoman"/>
+      <w:lvlText w:val="%9."/>
+      <w:lvlJc w:val="right"/>
+      <w:pPr>
+        <w:ind w:left="6480" w:hanging="180"/>
+      </w:pPr>
+    </w:lvl>
+  </w:abstractNum>
+  <w:abstractNum w:abstractNumId="3" w15:restartNumberingAfterBreak="0">
+    <w:nsid w:val="295E4845"/>
+    <w:multiLevelType w:val="multilevel"/>
+    <w:tmpl w:val="6AE088D0"/>
+    <w:lvl w:ilvl="0">
+      <w:start w:val="2"/>
+      <w:numFmt w:val="decimal"/>
+      <w:lvlText w:val="%1"/>
+      <w:lvlJc w:val="left"/>
+      <w:pPr>
+        <w:ind w:left="360" w:hanging="360"/>
+      </w:pPr>
+      <w:rPr>
+        <w:rFonts w:hint="default"/>
+      </w:rPr>
+    </w:lvl>
+    <w:lvl w:ilvl="1">
+      <w:start w:val="1"/>
+      <w:numFmt w:val="decimal"/>
+      <w:lvlText w:val="%1.%2"/>
+      <w:lvlJc w:val="left"/>
+      <w:pPr>
+        <w:ind w:left="760" w:hanging="360"/>
+      </w:pPr>
+      <w:rPr>
+        <w:rFonts w:hint="default"/>
+      </w:rPr>
+    </w:lvl>
+    <w:lvl w:ilvl="2">
+      <w:start w:val="1"/>
+      <w:numFmt w:val="decimal"/>
+      <w:lvlText w:val="%1.%2.%3"/>
+      <w:lvlJc w:val="left"/>
+      <w:pPr>
+        <w:ind w:left="1520" w:hanging="720"/>
+      </w:pPr>
+      <w:rPr>
+        <w:rFonts w:hint="default"/>
+      </w:rPr>
+    </w:lvl>
+    <w:lvl w:ilvl="3">
+      <w:start w:val="1"/>
+      <w:numFmt w:val="decimal"/>
+      <w:lvlText w:val="%1.%2.%3.%4"/>
+      <w:lvlJc w:val="left"/>
+      <w:pPr>
+        <w:ind w:left="1920" w:hanging="720"/>
+      </w:pPr>
+      <w:rPr>
+        <w:rFonts w:hint="default"/>
+      </w:rPr>
+    </w:lvl>
+    <w:lvl w:ilvl="4">
+      <w:start w:val="1"/>
+      <w:numFmt w:val="decimal"/>
+      <w:lvlText w:val="%1.%2.%3.%4.%5"/>
+      <w:lvlJc w:val="left"/>
+      <w:pPr>
+        <w:ind w:left="2680" w:hanging="1080"/>
+      </w:pPr>
+      <w:rPr>
+        <w:rFonts w:hint="default"/>
+      </w:rPr>
+    </w:lvl>
+    <w:lvl w:ilvl="5">
+      <w:start w:val="1"/>
+      <w:numFmt w:val="decimal"/>
+      <w:lvlText w:val="%1.%2.%3.%4.%5.%6"/>
+      <w:lvlJc w:val="left"/>
+      <w:pPr>
+        <w:ind w:left="3080" w:hanging="1080"/>
+      </w:pPr>
+      <w:rPr>
+        <w:rFonts w:hint="default"/>
+      </w:rPr>
+    </w:lvl>
+    <w:lvl w:ilvl="6">
+      <w:start w:val="1"/>
+      <w:numFmt w:val="decimal"/>
+      <w:lvlText w:val="%1.%2.%3.%4.%5.%6.%7"/>
+      <w:lvlJc w:val="left"/>
+      <w:pPr>
+        <w:ind w:left="3840" w:hanging="1440"/>
+      </w:pPr>
+      <w:rPr>
+        <w:rFonts w:hint="default"/>
+      </w:rPr>
+    </w:lvl>
+    <w:lvl w:ilvl="7">
+      <w:start w:val="1"/>
+      <w:numFmt w:val="decimal"/>
+      <w:lvlText w:val="%1.%2.%3.%4.%5.%6.%7.%8"/>
+      <w:lvlJc w:val="left"/>
+      <w:pPr>
+        <w:ind w:left="4240" w:hanging="1440"/>
+      </w:pPr>
+      <w:rPr>
+        <w:rFonts w:hint="default"/>
+      </w:rPr>
+    </w:lvl>
+    <w:lvl w:ilvl="8">
+      <w:start w:val="1"/>
+      <w:numFmt w:val="decimal"/>
+      <w:lvlText w:val="%1.%2.%3.%4.%5.%6.%7.%8.%9"/>
+      <w:lvlJc w:val="left"/>
+      <w:pPr>
+        <w:ind w:left="5000" w:hanging="1800"/>
+      </w:pPr>
+      <w:rPr>
+        <w:rFonts w:hint="default"/>
+      </w:rPr>
+    </w:lvl>
+  </w:abstractNum>
+  <w:abstractNum w:abstractNumId="4" w15:restartNumberingAfterBreak="0">
+    <w:nsid w:val="3A6F61C4"/>
+    <w:multiLevelType w:val="multilevel"/>
+    <w:tmpl w:val="B14426E2"/>
+    <w:lvl w:ilvl="0">
+      <w:start w:val="3"/>
+      <w:numFmt w:val="decimal"/>
+      <w:lvlText w:val="%1"/>
+      <w:lvlJc w:val="left"/>
+      <w:pPr>
+        <w:ind w:left="360" w:hanging="360"/>
+      </w:pPr>
+      <w:rPr>
+        <w:rFonts w:hint="default"/>
+      </w:rPr>
+    </w:lvl>
+    <w:lvl w:ilvl="1">
+      <w:start w:val="1"/>
+      <w:numFmt w:val="decimal"/>
+      <w:lvlText w:val="%1.%2"/>
+      <w:lvlJc w:val="left"/>
+      <w:pPr>
+        <w:ind w:left="360" w:hanging="360"/>
+      </w:pPr>
+      <w:rPr>
+        <w:rFonts w:hint="default"/>
+      </w:rPr>
+    </w:lvl>
+    <w:lvl w:ilvl="2">
+      <w:start w:val="1"/>
+      <w:numFmt w:val="decimal"/>
+      <w:lvlText w:val="%1.%2.%3"/>
+      <w:lvlJc w:val="left"/>
+      <w:pPr>
+        <w:ind w:left="720" w:hanging="720"/>
+      </w:pPr>
+      <w:rPr>
+        <w:rFonts w:hint="default"/>
+      </w:rPr>
+    </w:lvl>
+    <w:lvl w:ilvl="3">
+      <w:start w:val="1"/>
+      <w:numFmt w:val="decimal"/>
+      <w:lvlText w:val="%1.%2.%3.%4"/>
+      <w:lvlJc w:val="left"/>
+      <w:pPr>
+        <w:ind w:left="720" w:hanging="720"/>
+      </w:pPr>
+      <w:rPr>
+        <w:rFonts w:hint="default"/>
+      </w:rPr>
+    </w:lvl>
+    <w:lvl w:ilvl="4">
+      <w:start w:val="1"/>
+      <w:numFmt w:val="decimal"/>
+      <w:lvlText w:val="%1.%2.%3.%4.%5"/>
+      <w:lvlJc w:val="left"/>
+      <w:pPr>
+        <w:ind w:left="1080" w:hanging="1080"/>
+      </w:pPr>
+      <w:rPr>
+        <w:rFonts w:hint="default"/>
+      </w:rPr>
+    </w:lvl>
+    <w:lvl w:ilvl="5">
+      <w:start w:val="1"/>
+      <w:numFmt w:val="decimal"/>
+      <w:lvlText w:val="%1.%2.%3.%4.%5.%6"/>
+      <w:lvlJc w:val="left"/>
+      <w:pPr>
+        <w:ind w:left="1080" w:hanging="1080"/>
+      </w:pPr>
+      <w:rPr>
+        <w:rFonts w:hint="default"/>
+      </w:rPr>
+    </w:lvl>
+    <w:lvl w:ilvl="6">
+      <w:start w:val="1"/>
+      <w:numFmt w:val="decimal"/>
+      <w:lvlText w:val="%1.%2.%3.%4.%5.%6.%7"/>
+      <w:lvlJc w:val="left"/>
+      <w:pPr>
+        <w:ind w:left="1440" w:hanging="1440"/>
+      </w:pPr>
+      <w:rPr>
+        <w:rFonts w:hint="default"/>
+      </w:rPr>
+    </w:lvl>
+    <w:lvl w:ilvl="7">
+      <w:start w:val="1"/>
+      <w:numFmt w:val="decimal"/>
+      <w:lvlText w:val="%1.%2.%3.%4.%5.%6.%7.%8"/>
+      <w:lvlJc w:val="left"/>
+      <w:pPr>
+        <w:ind w:left="1440" w:hanging="1440"/>
+      </w:pPr>
+      <w:rPr>
+        <w:rFonts w:hint="default"/>
+      </w:rPr>
+    </w:lvl>
+    <w:lvl w:ilvl="8">
+      <w:start w:val="1"/>
+      <w:numFmt w:val="decimal"/>
+      <w:lvlText w:val="%1.%2.%3.%4.%5.%6.%7.%8.%9"/>
+      <w:lvlJc w:val="left"/>
+      <w:pPr>
+        <w:ind w:left="1800" w:hanging="1800"/>
+      </w:pPr>
+      <w:rPr>
+        <w:rFonts w:hint="default"/>
+      </w:rPr>
+    </w:lvl>
+  </w:abstractNum>
+  <w:abstractNum w:abstractNumId="5" w15:restartNumberingAfterBreak="0">
+    <w:nsid w:val="645E357A"/>
+    <w:multiLevelType w:val="hybridMultilevel"/>
+    <w:tmpl w:val="8E861E24"/>
+    <w:lvl w:ilvl="0" w:tplc="0809000F">
+      <w:start w:val="1"/>
+      <w:numFmt w:val="decimal"/>
+      <w:lvlText w:val="%1."/>
+      <w:lvlJc w:val="left"/>
+      <w:pPr>
+        <w:ind w:left="720" w:hanging="360"/>
+      </w:pPr>
+      <w:rPr>
+        <w:rFonts w:hint="default"/>
+      </w:rPr>
+    </w:lvl>
+    <w:lvl w:ilvl="1" w:tplc="08090019" w:tentative="1">
+      <w:start w:val="1"/>
+      <w:numFmt w:val="lowerLetter"/>
+      <w:lvlText w:val="%2."/>
+      <w:lvlJc w:val="left"/>
+      <w:pPr>
+        <w:ind w:left="1440" w:hanging="360"/>
+      </w:pPr>
+    </w:lvl>
+    <w:lvl w:ilvl="2" w:tplc="0809001B" w:tentative="1">
+      <w:start w:val="1"/>
+      <w:numFmt w:val="lowerRoman"/>
+      <w:lvlText w:val="%3."/>
+      <w:lvlJc w:val="right"/>
+      <w:pPr>
+        <w:ind w:left="2160" w:hanging="180"/>
+      </w:pPr>
+    </w:lvl>
+    <w:lvl w:ilvl="3" w:tplc="0809000F" w:tentative="1">
+      <w:start w:val="1"/>
+      <w:numFmt w:val="decimal"/>
+      <w:lvlText w:val="%4."/>
+      <w:lvlJc w:val="left"/>
+      <w:pPr>
+        <w:ind w:left="2880" w:hanging="360"/>
+      </w:pPr>
+    </w:lvl>
+    <w:lvl w:ilvl="4" w:tplc="08090019" w:tentative="1">
+      <w:start w:val="1"/>
+      <w:numFmt w:val="lowerLetter"/>
+      <w:lvlText w:val="%5."/>
+      <w:lvlJc w:val="left"/>
+      <w:pPr>
+        <w:ind w:left="3600" w:hanging="360"/>
+      </w:pPr>
+    </w:lvl>
+    <w:lvl w:ilvl="5" w:tplc="0809001B" w:tentative="1">
+      <w:start w:val="1"/>
+      <w:numFmt w:val="lowerRoman"/>
+      <w:lvlText w:val="%6."/>
+      <w:lvlJc w:val="right"/>
+      <w:pPr>
+        <w:ind w:left="4320" w:hanging="180"/>
+      </w:pPr>
+    </w:lvl>
+    <w:lvl w:ilvl="6" w:tplc="0809000F" w:tentative="1">
+      <w:start w:val="1"/>
+      <w:numFmt w:val="decimal"/>
+      <w:lvlText w:val="%7."/>
+      <w:lvlJc w:val="left"/>
+      <w:pPr>
+        <w:ind w:left="5040" w:hanging="360"/>
+      </w:pPr>
+    </w:lvl>
+    <w:lvl w:ilvl="7" w:tplc="08090019" w:tentative="1">
+      <w:start w:val="1"/>
+      <w:numFmt w:val="lowerLetter"/>
+      <w:lvlText w:val="%8."/>
+      <w:lvlJc w:val="left"/>
+      <w:pPr>
+        <w:ind w:left="5760" w:hanging="360"/>
+      </w:pPr>
+    </w:lvl>
+    <w:lvl w:ilvl="8" w:tplc="0809001B" w:tentative="1">
+      <w:start w:val="1"/>
+      <w:numFmt w:val="lowerRoman"/>
+      <w:lvlText w:val="%9."/>
+      <w:lvlJc w:val="right"/>
+      <w:pPr>
+        <w:ind w:left="6480" w:hanging="180"/>
+      </w:pPr>
+    </w:lvl>
+  </w:abstractNum>
+  <w:abstractNum w:abstractNumId="6" w15:restartNumberingAfterBreak="0">
+    <w:nsid w:val="6DE23C86"/>
+    <w:multiLevelType w:val="multilevel"/>
+    <w:tmpl w:val="57ACFD6C"/>
+    <w:lvl w:ilvl="0">
+      <w:start w:val="1"/>
+      <w:numFmt w:val="decimal"/>
+      <w:lvlText w:val="%1"/>
+      <w:lvlJc w:val="left"/>
+      <w:pPr>
+        <w:ind w:left="400" w:hanging="400"/>
+      </w:pPr>
+      <w:rPr>
+        <w:rFonts w:hint="default"/>
+      </w:rPr>
+    </w:lvl>
+    <w:lvl w:ilvl="1">
+      <w:start w:val="1"/>
+      <w:numFmt w:val="decimal"/>
+      <w:lvlText w:val="%1.%2"/>
+      <w:lvlJc w:val="left"/>
+      <w:pPr>
+        <w:ind w:left="400" w:hanging="400"/>
+      </w:pPr>
+      <w:rPr>
+        <w:rFonts w:hint="default"/>
+      </w:rPr>
+    </w:lvl>
+    <w:lvl w:ilvl="2">
+      <w:start w:val="1"/>
+      <w:numFmt w:val="decimal"/>
+      <w:lvlText w:val="%1.%2.%3"/>
+      <w:lvlJc w:val="left"/>
+      <w:pPr>
+        <w:ind w:left="720" w:hanging="720"/>
+      </w:pPr>
+      <w:rPr>
+        <w:rFonts w:hint="default"/>
+      </w:rPr>
+    </w:lvl>
+    <w:lvl w:ilvl="3">
+      <w:start w:val="1"/>
+      <w:numFmt w:val="decimal"/>
+      <w:lvlText w:val="%1.%2.%3.%4"/>
+      <w:lvlJc w:val="left"/>
+      <w:pPr>
+        <w:ind w:left="720" w:hanging="720"/>
+      </w:pPr>
+      <w:rPr>
+        <w:rFonts w:hint="default"/>
+      </w:rPr>
+    </w:lvl>
+    <w:lvl w:ilvl="4">
+      <w:start w:val="1"/>
+      <w:numFmt w:val="decimal"/>
+      <w:lvlText w:val="%1.%2.%3.%4.%5"/>
+      <w:lvlJc w:val="left"/>
+      <w:pPr>
+        <w:ind w:left="1080" w:hanging="1080"/>
+      </w:pPr>
+      <w:rPr>
+        <w:rFonts w:hint="default"/>
+      </w:rPr>
+    </w:lvl>
+    <w:lvl w:ilvl="5">
+      <w:start w:val="1"/>
+      <w:numFmt w:val="decimal"/>
+      <w:lvlText w:val="%1.%2.%3.%4.%5.%6"/>
+      <w:lvlJc w:val="left"/>
+      <w:pPr>
+        <w:ind w:left="1080" w:hanging="1080"/>
+      </w:pPr>
+      <w:rPr>
+        <w:rFonts w:hint="default"/>
+      </w:rPr>
+    </w:lvl>
+    <w:lvl w:ilvl="6">
+      <w:start w:val="1"/>
+      <w:numFmt w:val="decimal"/>
+      <w:lvlText w:val="%1.%2.%3.%4.%5.%6.%7"/>
+      <w:lvlJc w:val="left"/>
+      <w:pPr>
+        <w:ind w:left="1440" w:hanging="1440"/>
+      </w:pPr>
+      <w:rPr>
+        <w:rFonts w:hint="default"/>
+      </w:rPr>
+    </w:lvl>
+    <w:lvl w:ilvl="7">
+      <w:start w:val="1"/>
+      <w:numFmt w:val="decimal"/>
+      <w:lvlText w:val="%1.%2.%3.%4.%5.%6.%7.%8"/>
+      <w:lvlJc w:val="left"/>
+      <w:pPr>
+        <w:ind w:left="1440" w:hanging="1440"/>
+      </w:pPr>
+      <w:rPr>
+        <w:rFonts w:hint="default"/>
+      </w:rPr>
+    </w:lvl>
+    <w:lvl w:ilvl="8">
+      <w:start w:val="1"/>
+      <w:numFmt w:val="decimal"/>
+      <w:lvlText w:val="%1.%2.%3.%4.%5.%6.%7.%8.%9"/>
+      <w:lvlJc w:val="left"/>
+      <w:pPr>
+        <w:ind w:left="1800" w:hanging="1800"/>
+      </w:pPr>
+      <w:rPr>
+        <w:rFonts w:hint="default"/>
+      </w:rPr>
+    </w:lvl>
+  </w:abstractNum>
+  <w:abstractNum w:abstractNumId="7" w15:restartNumberingAfterBreak="0">
+    <w:nsid w:val="77EE29A2"/>
+    <w:multiLevelType w:val="multilevel"/>
+    <w:tmpl w:val="D3F28922"/>
+    <w:lvl w:ilvl="0">
+      <w:start w:val="3"/>
+      <w:numFmt w:val="decimal"/>
+      <w:lvlText w:val="%1"/>
+      <w:lvlJc w:val="left"/>
+      <w:pPr>
+        <w:ind w:left="360" w:hanging="360"/>
+      </w:pPr>
+      <w:rPr>
+        <w:rFonts w:hint="default"/>
+      </w:rPr>
+    </w:lvl>
+    <w:lvl w:ilvl="1">
+      <w:start w:val="1"/>
+      <w:numFmt w:val="decimal"/>
+      <w:lvlText w:val="%1.%2"/>
+      <w:lvlJc w:val="left"/>
+      <w:pPr>
+        <w:ind w:left="420" w:hanging="360"/>
+      </w:pPr>
+      <w:rPr>
+        <w:rFonts w:hint="default"/>
+      </w:rPr>
+    </w:lvl>
+    <w:lvl w:ilvl="2">
+      <w:start w:val="1"/>
+      <w:numFmt w:val="decimal"/>
+      <w:lvlText w:val="%1.%2.%3"/>
+      <w:lvlJc w:val="left"/>
+      <w:pPr>
+        <w:ind w:left="840" w:hanging="720"/>
+      </w:pPr>
+      <w:rPr>
+        <w:rFonts w:hint="default"/>
+      </w:rPr>
+    </w:lvl>
+    <w:lvl w:ilvl="3">
+      <w:start w:val="1"/>
+      <w:numFmt w:val="decimal"/>
+      <w:lvlText w:val="%1.%2.%3.%4"/>
+      <w:lvlJc w:val="left"/>
+      <w:pPr>
+        <w:ind w:left="900" w:hanging="720"/>
+      </w:pPr>
+      <w:rPr>
+        <w:rFonts w:hint="default"/>
+      </w:rPr>
+    </w:lvl>
+    <w:lvl w:ilvl="4">
+      <w:start w:val="1"/>
+      <w:numFmt w:val="decimal"/>
+      <w:lvlText w:val="%1.%2.%3.%4.%5"/>
+      <w:lvlJc w:val="left"/>
+      <w:pPr>
+        <w:ind w:left="1320" w:hanging="1080"/>
+      </w:pPr>
+      <w:rPr>
+        <w:rFonts w:hint="default"/>
+      </w:rPr>
+    </w:lvl>
+    <w:lvl w:ilvl="5">
+      <w:start w:val="1"/>
+      <w:numFmt w:val="decimal"/>
+      <w:lvlText w:val="%1.%2.%3.%4.%5.%6"/>
+      <w:lvlJc w:val="left"/>
+      <w:pPr>
+        <w:ind w:left="1380" w:hanging="1080"/>
+      </w:pPr>
+      <w:rPr>
+        <w:rFonts w:hint="default"/>
+      </w:rPr>
+    </w:lvl>
+    <w:lvl w:ilvl="6">
+      <w:start w:val="1"/>
+      <w:numFmt w:val="decimal"/>
+      <w:lvlText w:val="%1.%2.%3.%4.%5.%6.%7"/>
+      <w:lvlJc w:val="left"/>
+      <w:pPr>
+        <w:ind w:left="1800" w:hanging="1440"/>
+      </w:pPr>
+      <w:rPr>
+        <w:rFonts w:hint="default"/>
+      </w:rPr>
+    </w:lvl>
+    <w:lvl w:ilvl="7">
+      <w:start w:val="1"/>
+      <w:numFmt w:val="decimal"/>
+      <w:lvlText w:val="%1.%2.%3.%4.%5.%6.%7.%8"/>
+      <w:lvlJc w:val="left"/>
+      <w:pPr>
+        <w:ind w:left="1860" w:hanging="1440"/>
+      </w:pPr>
+      <w:rPr>
+        <w:rFonts w:hint="default"/>
+      </w:rPr>
+    </w:lvl>
+    <w:lvl w:ilvl="8">
+      <w:start w:val="1"/>
+      <w:numFmt w:val="decimal"/>
+      <w:lvlText w:val="%1.%2.%3.%4.%5.%6.%7.%8.%9"/>
+      <w:lvlJc w:val="left"/>
+      <w:pPr>
+        <w:ind w:left="2280" w:hanging="1800"/>
+      </w:pPr>
+      <w:rPr>
+        <w:rFonts w:hint="default"/>
+      </w:rPr>
+    </w:lvl>
+  </w:abstractNum>
+  <w:abstractNum w:abstractNumId="8" w15:restartNumberingAfterBreak="0">
     <w:nsid w:val="7D2004C4"/>
     <w:multiLevelType w:val="multilevel"/>
     <w:tmpl w:val="E4923270"/>
@@ -830,7 +2293,28 @@
     <w:abstractNumId w:val="0"/>
   </w:num>
   <w:num w:numId="2" w16cid:durableId="845284900">
+    <w:abstractNumId w:val="8"/>
+  </w:num>
+  <w:num w:numId="3" w16cid:durableId="1798333445">
+    <w:abstractNumId w:val="2"/>
+  </w:num>
+  <w:num w:numId="4" w16cid:durableId="1839006194">
+    <w:abstractNumId w:val="5"/>
+  </w:num>
+  <w:num w:numId="5" w16cid:durableId="1905262871">
+    <w:abstractNumId w:val="6"/>
+  </w:num>
+  <w:num w:numId="6" w16cid:durableId="478496548">
+    <w:abstractNumId w:val="3"/>
+  </w:num>
+  <w:num w:numId="7" w16cid:durableId="474956049">
     <w:abstractNumId w:val="1"/>
+  </w:num>
+  <w:num w:numId="8" w16cid:durableId="325473789">
+    <w:abstractNumId w:val="4"/>
+  </w:num>
+  <w:num w:numId="9" w16cid:durableId="989940363">
+    <w:abstractNumId w:val="7"/>
   </w:num>
 </w:numbering>
 </file>

</xml_diff>